<commit_message>
1 modify the programs so as to let them be able to run in docker setup 2 modify the project structure, add /part2 and put docker-compose.yml and other docker configure file in it, so that one can run docker-compose up in the /part2 to setup all three servers in docker containers 3 add function test and performance test result of "dockerized" servers to the function test and performance test files in the /docs folder
</commit_message>
<xml_diff>
--- a/docs/performance test.docx
+++ b/docs/performance test.docx
@@ -8,6 +8,7 @@
         <w:keepLines w:val="0"/>
         <w:widowControl/>
         <w:numPr>
+          <w:ilvl w:val="0"/>
           <w:numId w:val="0"/>
         </w:numPr>
         <w:suppressLineNumbers w:val="0"/>
@@ -24,7 +25,6 @@
           <w:spacing w:val="0"/>
           <w:sz w:val="16"/>
           <w:szCs w:val="16"/>
-          <w:bdr w:val="none" w:color="auto" w:sz="0" w:space="0"/>
           <w:shd w:val="clear" w:fill="FFFFFF"/>
           <w:lang w:val="en-US"/>
         </w:rPr>
@@ -40,7 +40,6 @@
           <w:spacing w:val="0"/>
           <w:sz w:val="16"/>
           <w:szCs w:val="16"/>
-          <w:bdr w:val="none" w:color="auto" w:sz="0" w:space="0"/>
           <w:shd w:val="clear" w:fill="FFFFFF"/>
         </w:rPr>
         <w:t>How does the latency change as the number of clients change? Does it change for different types of requests?</w:t>
@@ -52,6 +51,7 @@
         <w:keepLines w:val="0"/>
         <w:widowControl/>
         <w:numPr>
+          <w:ilvl w:val="0"/>
           <w:numId w:val="0"/>
         </w:numPr>
         <w:suppressLineNumbers w:val="0"/>
@@ -66,7 +66,6 @@
           <w:spacing w:val="0"/>
           <w:sz w:val="16"/>
           <w:szCs w:val="16"/>
-          <w:bdr w:val="none" w:color="auto" w:sz="0" w:space="0"/>
           <w:shd w:val="clear" w:fill="FFFFFF"/>
         </w:rPr>
       </w:pPr>
@@ -80,7 +79,6 @@
           <w:spacing w:val="0"/>
           <w:sz w:val="16"/>
           <w:szCs w:val="16"/>
-          <w:bdr w:val="none" w:color="auto" w:sz="0" w:space="0"/>
           <w:shd w:val="clear" w:fill="FFFFFF"/>
           <w:lang w:val="en-US"/>
         </w:rPr>
@@ -96,7 +94,6 @@
           <w:spacing w:val="0"/>
           <w:sz w:val="16"/>
           <w:szCs w:val="16"/>
-          <w:bdr w:val="none" w:color="auto" w:sz="0" w:space="0"/>
           <w:shd w:val="clear" w:fill="FFFFFF"/>
         </w:rPr>
         <w:t>How does the latency of the lookup requests compare to trade? Since trade requests involve all these microservices, while lookup requests only involve two microservices, does it impact the observed latency?</w:t>
@@ -158,38 +155,40 @@
           <w:lang w:val="en-US"/>
         </w:rPr>
         <w:tab/>
-        <w:t/>
-      </w:r>
-      <w:r>
-        <w:rPr>
-          <w:rFonts w:hint="default"/>
-          <w:lang w:val="en-US"/>
-        </w:rPr>
-        <w:tab/>
-        <w:t/>
-      </w:r>
-      <w:r>
-        <w:rPr>
-          <w:rFonts w:hint="default"/>
-          <w:lang w:val="en-US"/>
-        </w:rPr>
-        <w:tab/>
-        <w:t/>
-      </w:r>
-      <w:r>
-        <w:rPr>
-          <w:rFonts w:hint="default"/>
-          <w:lang w:val="en-US"/>
-        </w:rPr>
-        <w:tab/>
-        <w:t/>
-      </w:r>
-      <w:r>
-        <w:rPr>
-          <w:rFonts w:hint="default"/>
-          <w:lang w:val="en-US"/>
-        </w:rPr>
-        <w:tab/>
+      </w:r>
+      <w:r>
+        <w:rPr>
+          <w:rFonts w:hint="default"/>
+          <w:lang w:val="en-US"/>
+        </w:rPr>
+        <w:tab/>
+      </w:r>
+      <w:r>
+        <w:rPr>
+          <w:rFonts w:hint="default"/>
+          <w:lang w:val="en-US"/>
+        </w:rPr>
+        <w:tab/>
+      </w:r>
+      <w:r>
+        <w:rPr>
+          <w:rFonts w:hint="default"/>
+          <w:lang w:val="en-US"/>
+        </w:rPr>
+        <w:tab/>
+      </w:r>
+      <w:r>
+        <w:rPr>
+          <w:rFonts w:hint="default"/>
+          <w:lang w:val="en-US"/>
+        </w:rPr>
+        <w:tab/>
+      </w:r>
+      <w:r>
+        <w:rPr>
+          <w:rFonts w:hint="default"/>
+          <w:lang w:val="en-US"/>
+        </w:rPr>
         <w:t xml:space="preserve">              One  client</w:t>
       </w:r>
     </w:p>
@@ -374,38 +373,40 @@
           <w:lang w:val="en-US"/>
         </w:rPr>
         <w:tab/>
-        <w:t/>
-      </w:r>
-      <w:r>
-        <w:rPr>
-          <w:rFonts w:hint="default"/>
-          <w:lang w:val="en-US"/>
-        </w:rPr>
-        <w:tab/>
-        <w:t/>
-      </w:r>
-      <w:r>
-        <w:rPr>
-          <w:rFonts w:hint="default"/>
-          <w:lang w:val="en-US"/>
-        </w:rPr>
-        <w:tab/>
-        <w:t/>
-      </w:r>
-      <w:r>
-        <w:rPr>
-          <w:rFonts w:hint="default"/>
-          <w:lang w:val="en-US"/>
-        </w:rPr>
-        <w:tab/>
-        <w:t/>
-      </w:r>
-      <w:r>
-        <w:rPr>
-          <w:rFonts w:hint="default"/>
-          <w:lang w:val="en-US"/>
-        </w:rPr>
-        <w:tab/>
+      </w:r>
+      <w:r>
+        <w:rPr>
+          <w:rFonts w:hint="default"/>
+          <w:lang w:val="en-US"/>
+        </w:rPr>
+        <w:tab/>
+      </w:r>
+      <w:r>
+        <w:rPr>
+          <w:rFonts w:hint="default"/>
+          <w:lang w:val="en-US"/>
+        </w:rPr>
+        <w:tab/>
+      </w:r>
+      <w:r>
+        <w:rPr>
+          <w:rFonts w:hint="default"/>
+          <w:lang w:val="en-US"/>
+        </w:rPr>
+        <w:tab/>
+      </w:r>
+      <w:r>
+        <w:rPr>
+          <w:rFonts w:hint="default"/>
+          <w:lang w:val="en-US"/>
+        </w:rPr>
+        <w:tab/>
+      </w:r>
+      <w:r>
+        <w:rPr>
+          <w:rFonts w:hint="default"/>
+          <w:lang w:val="en-US"/>
+        </w:rPr>
         <w:t>seven clients</w:t>
       </w:r>
     </w:p>
@@ -481,31 +482,27 @@
           <w:lang w:val="en-US"/>
         </w:rPr>
         <w:tab/>
-        <w:t/>
-      </w:r>
-      <w:r>
-        <w:rPr>
-          <w:rFonts w:hint="default"/>
-          <w:lang w:val="en-US"/>
-        </w:rPr>
-        <w:tab/>
-        <w:t/>
-      </w:r>
-      <w:r>
-        <w:rPr>
-          <w:rFonts w:hint="default"/>
-          <w:lang w:val="en-US"/>
-        </w:rPr>
-        <w:tab/>
-        <w:t/>
-      </w:r>
-      <w:r>
-        <w:rPr>
-          <w:rFonts w:hint="default"/>
-          <w:lang w:val="en-US"/>
-        </w:rPr>
-        <w:tab/>
-        <w:t/>
+      </w:r>
+      <w:r>
+        <w:rPr>
+          <w:rFonts w:hint="default"/>
+          <w:lang w:val="en-US"/>
+        </w:rPr>
+        <w:tab/>
+      </w:r>
+      <w:r>
+        <w:rPr>
+          <w:rFonts w:hint="default"/>
+          <w:lang w:val="en-US"/>
+        </w:rPr>
+        <w:tab/>
+      </w:r>
+      <w:r>
+        <w:rPr>
+          <w:rFonts w:hint="default"/>
+          <w:lang w:val="en-US"/>
+        </w:rPr>
+        <w:tab/>
       </w:r>
       <w:r>
         <w:rPr>
@@ -582,38 +579,40 @@
           <w:lang w:val="en-US"/>
         </w:rPr>
         <w:tab/>
-        <w:t/>
-      </w:r>
-      <w:r>
-        <w:rPr>
-          <w:rFonts w:hint="default"/>
-          <w:lang w:val="en-US"/>
-        </w:rPr>
-        <w:tab/>
-        <w:t/>
-      </w:r>
-      <w:r>
-        <w:rPr>
-          <w:rFonts w:hint="default"/>
-          <w:lang w:val="en-US"/>
-        </w:rPr>
-        <w:tab/>
-        <w:t/>
-      </w:r>
-      <w:r>
-        <w:rPr>
-          <w:rFonts w:hint="default"/>
-          <w:lang w:val="en-US"/>
-        </w:rPr>
-        <w:tab/>
-        <w:t/>
-      </w:r>
-      <w:r>
-        <w:rPr>
-          <w:rFonts w:hint="default"/>
-          <w:lang w:val="en-US"/>
-        </w:rPr>
-        <w:tab/>
+      </w:r>
+      <w:r>
+        <w:rPr>
+          <w:rFonts w:hint="default"/>
+          <w:lang w:val="en-US"/>
+        </w:rPr>
+        <w:tab/>
+      </w:r>
+      <w:r>
+        <w:rPr>
+          <w:rFonts w:hint="default"/>
+          <w:lang w:val="en-US"/>
+        </w:rPr>
+        <w:tab/>
+      </w:r>
+      <w:r>
+        <w:rPr>
+          <w:rFonts w:hint="default"/>
+          <w:lang w:val="en-US"/>
+        </w:rPr>
+        <w:tab/>
+      </w:r>
+      <w:r>
+        <w:rPr>
+          <w:rFonts w:hint="default"/>
+          <w:lang w:val="en-US"/>
+        </w:rPr>
+        <w:tab/>
+      </w:r>
+      <w:r>
+        <w:rPr>
+          <w:rFonts w:hint="default"/>
+          <w:lang w:val="en-US"/>
+        </w:rPr>
         <w:t>One client</w:t>
       </w:r>
     </w:p>
@@ -669,38 +668,40 @@
           <w:lang w:val="en-US"/>
         </w:rPr>
         <w:tab/>
-        <w:t/>
-      </w:r>
-      <w:r>
-        <w:rPr>
-          <w:rFonts w:hint="default"/>
-          <w:lang w:val="en-US"/>
-        </w:rPr>
-        <w:tab/>
-        <w:t/>
-      </w:r>
-      <w:r>
-        <w:rPr>
-          <w:rFonts w:hint="default"/>
-          <w:lang w:val="en-US"/>
-        </w:rPr>
-        <w:tab/>
-        <w:t/>
-      </w:r>
-      <w:r>
-        <w:rPr>
-          <w:rFonts w:hint="default"/>
-          <w:lang w:val="en-US"/>
-        </w:rPr>
-        <w:tab/>
-        <w:t/>
-      </w:r>
-      <w:r>
-        <w:rPr>
-          <w:rFonts w:hint="default"/>
-          <w:lang w:val="en-US"/>
-        </w:rPr>
-        <w:tab/>
+      </w:r>
+      <w:r>
+        <w:rPr>
+          <w:rFonts w:hint="default"/>
+          <w:lang w:val="en-US"/>
+        </w:rPr>
+        <w:tab/>
+      </w:r>
+      <w:r>
+        <w:rPr>
+          <w:rFonts w:hint="default"/>
+          <w:lang w:val="en-US"/>
+        </w:rPr>
+        <w:tab/>
+      </w:r>
+      <w:r>
+        <w:rPr>
+          <w:rFonts w:hint="default"/>
+          <w:lang w:val="en-US"/>
+        </w:rPr>
+        <w:tab/>
+      </w:r>
+      <w:r>
+        <w:rPr>
+          <w:rFonts w:hint="default"/>
+          <w:lang w:val="en-US"/>
+        </w:rPr>
+        <w:tab/>
+      </w:r>
+      <w:r>
+        <w:rPr>
+          <w:rFonts w:hint="default"/>
+          <w:lang w:val="en-US"/>
+        </w:rPr>
         <w:t>Three clients</w:t>
       </w:r>
     </w:p>
@@ -835,38 +836,40 @@
           <w:lang w:val="en-US"/>
         </w:rPr>
         <w:tab/>
-        <w:t/>
-      </w:r>
-      <w:r>
-        <w:rPr>
-          <w:rFonts w:hint="default"/>
-          <w:lang w:val="en-US"/>
-        </w:rPr>
-        <w:tab/>
-        <w:t/>
-      </w:r>
-      <w:r>
-        <w:rPr>
-          <w:rFonts w:hint="default"/>
-          <w:lang w:val="en-US"/>
-        </w:rPr>
-        <w:tab/>
-        <w:t/>
-      </w:r>
-      <w:r>
-        <w:rPr>
-          <w:rFonts w:hint="default"/>
-          <w:lang w:val="en-US"/>
-        </w:rPr>
-        <w:tab/>
-        <w:t/>
-      </w:r>
-      <w:r>
-        <w:rPr>
-          <w:rFonts w:hint="default"/>
-          <w:lang w:val="en-US"/>
-        </w:rPr>
-        <w:tab/>
+      </w:r>
+      <w:r>
+        <w:rPr>
+          <w:rFonts w:hint="default"/>
+          <w:lang w:val="en-US"/>
+        </w:rPr>
+        <w:tab/>
+      </w:r>
+      <w:r>
+        <w:rPr>
+          <w:rFonts w:hint="default"/>
+          <w:lang w:val="en-US"/>
+        </w:rPr>
+        <w:tab/>
+      </w:r>
+      <w:r>
+        <w:rPr>
+          <w:rFonts w:hint="default"/>
+          <w:lang w:val="en-US"/>
+        </w:rPr>
+        <w:tab/>
+      </w:r>
+      <w:r>
+        <w:rPr>
+          <w:rFonts w:hint="default"/>
+          <w:lang w:val="en-US"/>
+        </w:rPr>
+        <w:tab/>
+      </w:r>
+      <w:r>
+        <w:rPr>
+          <w:rFonts w:hint="default"/>
+          <w:lang w:val="en-US"/>
+        </w:rPr>
         <w:t xml:space="preserve"> Seven clients</w:t>
       </w:r>
     </w:p>
@@ -1177,13 +1180,446 @@
     </w:p>
     <w:p>
       <w:pPr>
-        <w:rPr>
-          <w:rFonts w:hint="default"/>
-          <w:lang w:val="en-US"/>
-        </w:rPr>
-      </w:pPr>
+        <w:keepNext w:val="0"/>
+        <w:keepLines w:val="0"/>
+        <w:widowControl/>
+        <w:numPr>
+          <w:numId w:val="0"/>
+        </w:numPr>
+        <w:suppressLineNumbers w:val="0"/>
+        <w:spacing w:before="0" w:beforeAutospacing="1" w:after="0" w:afterAutospacing="1"/>
+        <w:ind w:left="360" w:leftChars="0"/>
+        <w:rPr>
+          <w:rFonts w:ascii="Segoe UI" w:hAnsi="Segoe UI" w:eastAsia="Segoe UI" w:cs="Segoe UI"/>
+          <w:i w:val="0"/>
+          <w:iCs w:val="0"/>
+          <w:caps w:val="0"/>
+          <w:color w:val="1F2328"/>
+          <w:spacing w:val="0"/>
+          <w:sz w:val="16"/>
+          <w:szCs w:val="16"/>
+          <w:bdr w:val="none" w:color="auto" w:sz="0" w:space="0"/>
+          <w:shd w:val="clear" w:fill="FFFFFF"/>
+        </w:rPr>
+      </w:pPr>
+      <w:r>
+        <w:rPr>
+          <w:rFonts w:ascii="Segoe UI" w:hAnsi="Segoe UI" w:eastAsia="Segoe UI" w:cs="Segoe UI"/>
+          <w:i w:val="0"/>
+          <w:iCs w:val="0"/>
+          <w:caps w:val="0"/>
+          <w:color w:val="1F2328"/>
+          <w:spacing w:val="0"/>
+          <w:sz w:val="16"/>
+          <w:szCs w:val="16"/>
+          <w:bdr w:val="none" w:color="auto" w:sz="0" w:space="0"/>
+          <w:shd w:val="clear" w:fill="FFFFFF"/>
+        </w:rPr>
+        <w:t>Does the latency of the application change with and without Docker containers? Did virtualization add any overheads?</w:t>
+      </w:r>
+    </w:p>
+    <w:p>
+      <w:pPr>
+        <w:keepNext w:val="0"/>
+        <w:keepLines w:val="0"/>
+        <w:widowControl/>
+        <w:numPr>
+          <w:numId w:val="0"/>
+        </w:numPr>
+        <w:suppressLineNumbers w:val="0"/>
+        <w:spacing w:before="0" w:beforeAutospacing="1" w:after="0" w:afterAutospacing="1"/>
+        <w:ind w:left="360" w:leftChars="0"/>
+        <w:rPr>
+          <w:rFonts w:ascii="Segoe UI" w:hAnsi="Segoe UI" w:eastAsia="Segoe UI" w:cs="Segoe UI"/>
+          <w:i w:val="0"/>
+          <w:iCs w:val="0"/>
+          <w:caps w:val="0"/>
+          <w:color w:val="1F2328"/>
+          <w:spacing w:val="0"/>
+          <w:sz w:val="16"/>
+          <w:szCs w:val="16"/>
+          <w:bdr w:val="none" w:color="auto" w:sz="0" w:space="0"/>
+          <w:shd w:val="clear" w:fill="FFFFFF"/>
+        </w:rPr>
+      </w:pPr>
+    </w:p>
+    <w:p>
+      <w:pPr>
+        <w:rPr>
+          <w:rFonts w:hint="default"/>
+          <w:lang w:val="en-US"/>
+        </w:rPr>
+      </w:pPr>
+      <w:r>
+        <w:rPr>
+          <w:rFonts w:hint="default"/>
+          <w:lang w:val="en-US"/>
+        </w:rPr>
+        <w:t>Again we  show the response time(in seconds) of sending lookup requests to the frontend server, using one,three five,seven clients(each client keeps sending request in a while loop), but each server are now run inside a container</w:t>
+      </w:r>
+    </w:p>
+    <w:p>
+      <w:pPr>
+        <w:rPr>
+          <w:rFonts w:hint="default"/>
+          <w:lang w:val="en-US"/>
+        </w:rPr>
+      </w:pPr>
+    </w:p>
+    <w:p>
+      <w:pPr>
+        <w:rPr>
+          <w:rFonts w:hint="default"/>
+          <w:lang w:val="en-US"/>
+        </w:rPr>
+      </w:pPr>
+      <w:r>
+        <w:rPr>
+          <w:rFonts w:hint="default"/>
+          <w:lang w:val="en-US"/>
+        </w:rPr>
+        <w:tab/>
+        <w:t/>
+      </w:r>
+      <w:r>
+        <w:rPr>
+          <w:rFonts w:hint="default"/>
+          <w:lang w:val="en-US"/>
+        </w:rPr>
+        <w:tab/>
+        <w:t/>
+      </w:r>
+      <w:r>
+        <w:rPr>
+          <w:rFonts w:hint="default"/>
+          <w:lang w:val="en-US"/>
+        </w:rPr>
+        <w:tab/>
+        <w:t/>
+      </w:r>
+      <w:r>
+        <w:rPr>
+          <w:rFonts w:hint="default"/>
+          <w:lang w:val="en-US"/>
+        </w:rPr>
+        <w:tab/>
+        <w:t/>
+      </w:r>
+      <w:r>
+        <w:rPr>
+          <w:rFonts w:hint="default"/>
+          <w:lang w:val="en-US"/>
+        </w:rPr>
+        <w:tab/>
+        <w:t>One client</w:t>
+      </w:r>
+    </w:p>
+    <w:p>
+      <w:pPr>
+        <w:rPr>
+          <w:rFonts w:hint="default"/>
+          <w:lang w:val="en-US"/>
+        </w:rPr>
+      </w:pPr>
+      <w:r>
+        <w:drawing>
+          <wp:inline distT="0" distB="0" distL="114300" distR="114300">
+            <wp:extent cx="5270500" cy="762000"/>
+            <wp:effectExtent l="0" t="0" r="0" b="0"/>
+            <wp:docPr id="5" name="Picture 3"/>
+            <wp:cNvGraphicFramePr>
+              <a:graphicFrameLocks xmlns:a="http://schemas.openxmlformats.org/drawingml/2006/main" noChangeAspect="1"/>
+            </wp:cNvGraphicFramePr>
+            <a:graphic xmlns:a="http://schemas.openxmlformats.org/drawingml/2006/main">
+              <a:graphicData uri="http://schemas.openxmlformats.org/drawingml/2006/picture">
+                <pic:pic xmlns:pic="http://schemas.openxmlformats.org/drawingml/2006/picture">
+                  <pic:nvPicPr>
+                    <pic:cNvPr id="5" name="Picture 3"/>
+                    <pic:cNvPicPr>
+                      <a:picLocks noChangeAspect="1"/>
+                    </pic:cNvPicPr>
+                  </pic:nvPicPr>
+                  <pic:blipFill>
+                    <a:blip r:embed="rId15"/>
+                    <a:stretch>
+                      <a:fillRect/>
+                    </a:stretch>
+                  </pic:blipFill>
+                  <pic:spPr>
+                    <a:xfrm>
+                      <a:off x="0" y="0"/>
+                      <a:ext cx="5270500" cy="762000"/>
+                    </a:xfrm>
+                    <a:prstGeom prst="rect">
+                      <a:avLst/>
+                    </a:prstGeom>
+                    <a:noFill/>
+                    <a:ln>
+                      <a:noFill/>
+                    </a:ln>
+                  </pic:spPr>
+                </pic:pic>
+              </a:graphicData>
+            </a:graphic>
+          </wp:inline>
+        </w:drawing>
+      </w:r>
+    </w:p>
+    <w:p>
+      <w:pPr>
+        <w:keepNext w:val="0"/>
+        <w:keepLines w:val="0"/>
+        <w:widowControl/>
+        <w:numPr>
+          <w:numId w:val="0"/>
+        </w:numPr>
+        <w:suppressLineNumbers w:val="0"/>
+        <w:spacing w:before="0" w:beforeAutospacing="1" w:after="0" w:afterAutospacing="1"/>
+        <w:rPr>
+          <w:rFonts w:hint="default" w:ascii="Segoe UI" w:hAnsi="Segoe UI" w:eastAsia="Segoe UI" w:cs="Segoe UI"/>
+          <w:i w:val="0"/>
+          <w:iCs w:val="0"/>
+          <w:caps w:val="0"/>
+          <w:color w:val="1F2328"/>
+          <w:spacing w:val="0"/>
+          <w:sz w:val="16"/>
+          <w:szCs w:val="16"/>
+          <w:bdr w:val="none" w:color="auto" w:sz="0" w:space="0"/>
+          <w:shd w:val="clear" w:fill="FFFFFF"/>
+          <w:lang w:val="en-US"/>
+        </w:rPr>
+      </w:pPr>
+      <w:r>
+        <w:rPr>
+          <w:rFonts w:hint="default" w:ascii="Segoe UI" w:hAnsi="Segoe UI" w:eastAsia="Segoe UI" w:cs="Segoe UI"/>
+          <w:i w:val="0"/>
+          <w:iCs w:val="0"/>
+          <w:caps w:val="0"/>
+          <w:color w:val="1F2328"/>
+          <w:spacing w:val="0"/>
+          <w:sz w:val="16"/>
+          <w:szCs w:val="16"/>
+          <w:bdr w:val="none" w:color="auto" w:sz="0" w:space="0"/>
+          <w:shd w:val="clear" w:fill="FFFFFF"/>
+          <w:lang w:val="en-US"/>
+        </w:rPr>
+        <w:t xml:space="preserve">                                                                                   </w:t>
+      </w:r>
+      <w:r>
+        <w:rPr>
+          <w:rFonts w:hint="default" w:ascii="Segoe UI" w:hAnsi="Segoe UI" w:eastAsia="Segoe UI" w:cs="Segoe UI"/>
+          <w:i w:val="0"/>
+          <w:iCs w:val="0"/>
+          <w:color w:val="1F2328"/>
+          <w:spacing w:val="0"/>
+          <w:sz w:val="16"/>
+          <w:szCs w:val="16"/>
+          <w:bdr w:val="none" w:color="auto" w:sz="0" w:space="0"/>
+          <w:shd w:val="clear" w:fill="FFFFFF"/>
+          <w:lang w:val="en-US"/>
+        </w:rPr>
+        <w:t>T</w:t>
+      </w:r>
+      <w:r>
+        <w:rPr>
+          <w:rFonts w:hint="default" w:ascii="Segoe UI" w:hAnsi="Segoe UI" w:eastAsia="Segoe UI" w:cs="Segoe UI"/>
+          <w:i w:val="0"/>
+          <w:iCs w:val="0"/>
+          <w:caps w:val="0"/>
+          <w:color w:val="1F2328"/>
+          <w:spacing w:val="0"/>
+          <w:sz w:val="16"/>
+          <w:szCs w:val="16"/>
+          <w:bdr w:val="none" w:color="auto" w:sz="0" w:space="0"/>
+          <w:shd w:val="clear" w:fill="FFFFFF"/>
+          <w:lang w:val="en-US"/>
+        </w:rPr>
+        <w:t>hree clients</w:t>
+      </w:r>
+    </w:p>
+    <w:p>
+      <w:pPr>
+        <w:keepNext w:val="0"/>
+        <w:keepLines w:val="0"/>
+        <w:widowControl/>
+        <w:numPr>
+          <w:numId w:val="0"/>
+        </w:numPr>
+        <w:suppressLineNumbers w:val="0"/>
+        <w:spacing w:before="0" w:beforeAutospacing="1" w:after="0" w:afterAutospacing="1"/>
+      </w:pPr>
+      <w:r>
+        <w:drawing>
+          <wp:inline distT="0" distB="0" distL="114300" distR="114300">
+            <wp:extent cx="5271135" cy="1558925"/>
+            <wp:effectExtent l="0" t="0" r="12065" b="3175"/>
+            <wp:docPr id="1" name="Picture 4"/>
+            <wp:cNvGraphicFramePr>
+              <a:graphicFrameLocks xmlns:a="http://schemas.openxmlformats.org/drawingml/2006/main" noChangeAspect="1"/>
+            </wp:cNvGraphicFramePr>
+            <a:graphic xmlns:a="http://schemas.openxmlformats.org/drawingml/2006/main">
+              <a:graphicData uri="http://schemas.openxmlformats.org/drawingml/2006/picture">
+                <pic:pic xmlns:pic="http://schemas.openxmlformats.org/drawingml/2006/picture">
+                  <pic:nvPicPr>
+                    <pic:cNvPr id="1" name="Picture 4"/>
+                    <pic:cNvPicPr>
+                      <a:picLocks noChangeAspect="1"/>
+                    </pic:cNvPicPr>
+                  </pic:nvPicPr>
+                  <pic:blipFill>
+                    <a:blip r:embed="rId16"/>
+                    <a:stretch>
+                      <a:fillRect/>
+                    </a:stretch>
+                  </pic:blipFill>
+                  <pic:spPr>
+                    <a:xfrm>
+                      <a:off x="0" y="0"/>
+                      <a:ext cx="5271135" cy="1558925"/>
+                    </a:xfrm>
+                    <a:prstGeom prst="rect">
+                      <a:avLst/>
+                    </a:prstGeom>
+                    <a:noFill/>
+                    <a:ln>
+                      <a:noFill/>
+                    </a:ln>
+                  </pic:spPr>
+                </pic:pic>
+              </a:graphicData>
+            </a:graphic>
+          </wp:inline>
+        </w:drawing>
+      </w:r>
+    </w:p>
+    <w:p>
+      <w:pPr>
+        <w:keepNext w:val="0"/>
+        <w:keepLines w:val="0"/>
+        <w:widowControl/>
+        <w:numPr>
+          <w:numId w:val="0"/>
+        </w:numPr>
+        <w:suppressLineNumbers w:val="0"/>
+        <w:spacing w:before="0" w:beforeAutospacing="1" w:after="0" w:afterAutospacing="1"/>
+        <w:rPr>
+          <w:rFonts w:hint="default"/>
+          <w:lang w:val="en-US"/>
+        </w:rPr>
+      </w:pPr>
+      <w:r>
+        <w:rPr>
+          <w:rFonts w:hint="default"/>
+          <w:lang w:val="en-US"/>
+        </w:rPr>
+        <w:t xml:space="preserve">                                                                              Five clients</w:t>
+      </w:r>
+    </w:p>
+    <w:p>
+      <w:pPr>
+        <w:keepNext w:val="0"/>
+        <w:keepLines w:val="0"/>
+        <w:widowControl/>
+        <w:numPr>
+          <w:numId w:val="0"/>
+        </w:numPr>
+        <w:suppressLineNumbers w:val="0"/>
+        <w:spacing w:before="0" w:beforeAutospacing="1" w:after="0" w:afterAutospacing="1"/>
+        <w:rPr>
+          <w:rFonts w:hint="default"/>
+          <w:lang w:val="en-US"/>
+        </w:rPr>
+      </w:pPr>
+      <w:r>
+        <w:drawing>
+          <wp:inline distT="0" distB="0" distL="114300" distR="114300">
+            <wp:extent cx="3073400" cy="2266950"/>
+            <wp:effectExtent l="0" t="0" r="0" b="6350"/>
+            <wp:docPr id="2" name="Picture 1"/>
+            <wp:cNvGraphicFramePr>
+              <a:graphicFrameLocks xmlns:a="http://schemas.openxmlformats.org/drawingml/2006/main" noChangeAspect="1"/>
+            </wp:cNvGraphicFramePr>
+            <a:graphic xmlns:a="http://schemas.openxmlformats.org/drawingml/2006/main">
+              <a:graphicData uri="http://schemas.openxmlformats.org/drawingml/2006/picture">
+                <pic:pic xmlns:pic="http://schemas.openxmlformats.org/drawingml/2006/picture">
+                  <pic:nvPicPr>
+                    <pic:cNvPr id="2" name="Picture 1"/>
+                    <pic:cNvPicPr>
+                      <a:picLocks noChangeAspect="1"/>
+                    </pic:cNvPicPr>
+                  </pic:nvPicPr>
+                  <pic:blipFill>
+                    <a:blip r:embed="rId17"/>
+                    <a:stretch>
+                      <a:fillRect/>
+                    </a:stretch>
+                  </pic:blipFill>
+                  <pic:spPr>
+                    <a:xfrm>
+                      <a:off x="0" y="0"/>
+                      <a:ext cx="3073400" cy="2266950"/>
+                    </a:xfrm>
+                    <a:prstGeom prst="rect">
+                      <a:avLst/>
+                    </a:prstGeom>
+                    <a:noFill/>
+                    <a:ln>
+                      <a:noFill/>
+                    </a:ln>
+                  </pic:spPr>
+                </pic:pic>
+              </a:graphicData>
+            </a:graphic>
+          </wp:inline>
+        </w:drawing>
+      </w:r>
       <w:bookmarkStart w:id="0" w:name="_GoBack"/>
       <w:bookmarkEnd w:id="0"/>
+    </w:p>
+    <w:p>
+      <w:pPr>
+        <w:keepNext w:val="0"/>
+        <w:keepLines w:val="0"/>
+        <w:widowControl/>
+        <w:numPr>
+          <w:numId w:val="0"/>
+        </w:numPr>
+        <w:suppressLineNumbers w:val="0"/>
+        <w:spacing w:before="0" w:beforeAutospacing="1" w:after="0" w:afterAutospacing="1"/>
+        <w:ind w:left="360" w:leftChars="0"/>
+        <w:rPr>
+          <w:rFonts w:hint="default" w:ascii="Segoe UI" w:hAnsi="Segoe UI" w:eastAsia="Segoe UI" w:cs="Segoe UI"/>
+          <w:i w:val="0"/>
+          <w:iCs w:val="0"/>
+          <w:caps w:val="0"/>
+          <w:color w:val="1F2328"/>
+          <w:spacing w:val="0"/>
+          <w:sz w:val="16"/>
+          <w:szCs w:val="16"/>
+          <w:bdr w:val="none" w:color="auto" w:sz="0" w:space="0"/>
+          <w:shd w:val="clear" w:fill="FFFFFF"/>
+          <w:lang w:val="en-US"/>
+        </w:rPr>
+      </w:pPr>
+    </w:p>
+    <w:p>
+      <w:pPr>
+        <w:rPr>
+          <w:rFonts w:hint="default"/>
+          <w:b/>
+          <w:bCs/>
+          <w:lang w:val="en-US"/>
+        </w:rPr>
+      </w:pPr>
+      <w:r>
+        <w:rPr>
+          <w:rFonts w:hint="default"/>
+          <w:b/>
+          <w:bCs/>
+          <w:lang w:val="en-US"/>
+        </w:rPr>
+        <w:t>We see the response time didn’t increase at all, even decrease for quite a amount. The reason I suspect is that In non-docker setting, I run all servers in the same machine, and have the clients send requests from a different machine, in this case, three server process had to content resources with many other process which also running on the machine. While on the docker setting, each server has dedicated resources for them. Resulting in better performance.</w:t>
+      </w:r>
     </w:p>
     <w:sectPr>
       <w:pgSz w:w="11906" w:h="16838"/>
@@ -1500,6 +1936,7 @@
       <w:jc w:val="left"/>
     </w:pPr>
     <w:rPr>
+      <w:rFonts w:ascii="Times New Roman" w:hAnsi="Times New Roman" w:eastAsia="SimSun" w:cs="Times New Roman"/>
       <w:kern w:val="0"/>
       <w:sz w:val="24"/>
       <w:szCs w:val="24"/>

</xml_diff>